<commit_message>
Add sequence diagram and champ doc changes
</commit_message>
<xml_diff>
--- a/doc/kade/McRae Champion Doc.docx
+++ b/doc/kade/McRae Champion Doc.docx
@@ -10,7 +10,27 @@
         <w:rPr>
           <w:rtl w:val="0"/>
         </w:rPr>
-        <w:t xml:space="preserve">Name________________________ </w:t>
+        <w:t xml:space="preserve">Name: </w:t>
+      </w:r>
+      <w:r>
+        <w:rPr>
+          <w:u w:val="single"/>
+          <w:rtl w:val="0"/>
+        </w:rPr>
+        <w:t xml:space="preserve">     Kade McRae</w:t>
+      </w:r>
+      <w:r>
+        <w:rPr>
+          <w:u w:val="single"/>
+          <w:rtl w:val="0"/>
+        </w:rPr>
+        <w:t xml:space="preserve">                                </w:t>
+      </w:r>
+      <w:r>
+        <w:rPr>
+          <w:rtl w:val="0"/>
+        </w:rPr>
+        <w:t xml:space="preserve"> </w:t>
         <w:tab/>
         <w:tab/>
         <w:tab/>
@@ -117,12 +137,12 @@
           <wp:inline distB="114300" distT="114300" distL="114300" distR="114300">
             <wp:extent cx="5214938" cy="2699399"/>
             <wp:effectExtent b="0" l="0" r="0" t="0"/>
-            <wp:docPr id="3" name="image2.png"/>
+            <wp:docPr id="3" name="image1.png"/>
             <a:graphic>
               <a:graphicData uri="http://schemas.openxmlformats.org/drawingml/2006/picture">
                 <pic:pic>
                   <pic:nvPicPr>
-                    <pic:cNvPr id="0" name="image2.png"/>
+                    <pic:cNvPr id="0" name="image1.png"/>
                     <pic:cNvPicPr preferRelativeResize="0"/>
                   </pic:nvPicPr>
                   <pic:blipFill>
@@ -557,12 +577,12 @@
           <wp:inline distB="114300" distT="114300" distL="114300" distR="114300">
             <wp:extent cx="5586413" cy="2868444"/>
             <wp:effectExtent b="0" l="0" r="0" t="0"/>
-            <wp:docPr id="1" name="image4.png"/>
+            <wp:docPr id="1" name="image3.png"/>
             <a:graphic>
               <a:graphicData uri="http://schemas.openxmlformats.org/drawingml/2006/picture">
                 <pic:pic>
                   <pic:nvPicPr>
-                    <pic:cNvPr id="0" name="image4.png"/>
+                    <pic:cNvPr id="0" name="image3.png"/>
                     <pic:cNvPicPr preferRelativeResize="0"/>
                   </pic:nvPicPr>
                   <pic:blipFill>
@@ -601,14 +621,14 @@
         <w:rPr/>
         <w:drawing>
           <wp:inline distB="114300" distT="114300" distL="114300" distR="114300">
-            <wp:extent cx="5576888" cy="3248583"/>
+            <wp:extent cx="5789262" cy="3370594"/>
             <wp:effectExtent b="0" l="0" r="0" t="0"/>
-            <wp:docPr id="4" name="image3.png"/>
+            <wp:docPr id="4" name="image2.png"/>
             <a:graphic>
               <a:graphicData uri="http://schemas.openxmlformats.org/drawingml/2006/picture">
                 <pic:pic>
                   <pic:nvPicPr>
-                    <pic:cNvPr id="0" name="image3.png"/>
+                    <pic:cNvPr id="0" name="image2.png"/>
                     <pic:cNvPicPr preferRelativeResize="0"/>
                   </pic:nvPicPr>
                   <pic:blipFill>
@@ -621,7 +641,7 @@
                   <pic:spPr>
                     <a:xfrm>
                       <a:off x="0" y="0"/>
-                      <a:ext cx="5576888" cy="3248583"/>
+                      <a:ext cx="5789262" cy="3370594"/>
                     </a:xfrm>
                     <a:prstGeom prst="rect"/>
                     <a:ln/>
@@ -5074,12 +5094,12 @@
           <wp:inline distB="114300" distT="114300" distL="114300" distR="114300">
             <wp:extent cx="5943600" cy="2463800"/>
             <wp:effectExtent b="0" l="0" r="0" t="0"/>
-            <wp:docPr id="2" name="image1.png"/>
+            <wp:docPr id="2" name="image4.png"/>
             <a:graphic>
               <a:graphicData uri="http://schemas.openxmlformats.org/drawingml/2006/picture">
                 <pic:pic>
                   <pic:nvPicPr>
-                    <pic:cNvPr id="0" name="image1.png"/>
+                    <pic:cNvPr id="0" name="image4.png"/>
                     <pic:cNvPicPr preferRelativeResize="0"/>
                   </pic:nvPicPr>
                   <pic:blipFill>

</xml_diff>